<commit_message>
Updated Developmenet report with relevant information
</commit_message>
<xml_diff>
--- a/Documentation/DEVELOPMENT-REPORT.docx
+++ b/Documentation/DEVELOPMENT-REPORT.docx
@@ -1018,6 +1018,12 @@
       </w:r>
       <w:bookmarkEnd w:id="0"/>
     </w:p>
+    <w:p>
+      <w:r>
+        <w:t>Monetally</w:t>
+      </w:r>
+    </w:p>
+    <w:p/>
     <w:p/>
     <w:p>
       <w:pPr>
@@ -1030,6 +1036,7 @@
       <w:bookmarkEnd w:id="1"/>
     </w:p>
     <w:p/>
+    <w:p/>
     <w:p>
       <w:pPr>
         <w:pStyle w:val="Heading1"/>
@@ -1040,6 +1047,7 @@
       </w:r>
       <w:bookmarkEnd w:id="2"/>
     </w:p>
+    <w:p/>
     <w:p/>
     <w:p>
       <w:pPr>
@@ -1052,6 +1060,7 @@
       <w:bookmarkEnd w:id="3"/>
     </w:p>
     <w:p/>
+    <w:p/>
     <w:p>
       <w:pPr>
         <w:pStyle w:val="Heading1"/>
@@ -1062,6 +1071,7 @@
       </w:r>
       <w:bookmarkEnd w:id="4"/>
     </w:p>
+    <w:p/>
     <w:p/>
     <w:p>
       <w:pPr>
@@ -1073,32 +1083,40 @@
       </w:r>
       <w:bookmarkEnd w:id="5"/>
     </w:p>
+    <w:p/>
+    <w:p/>
+    <w:p/>
     <w:p>
       <w:pPr>
         <w:pStyle w:val="Heading1"/>
       </w:pPr>
-      <w:r>
-        <w:br/>
-      </w:r>
       <w:bookmarkStart w:id="6" w:name="_Toc214798594"/>
       <w:r>
         <w:t>Schedule (Complete)</w:t>
       </w:r>
+      <w:bookmarkStart w:id="7" w:name="_Toc214798595"/>
       <w:bookmarkEnd w:id="6"/>
     </w:p>
+    <w:p/>
+    <w:p/>
+    <w:p/>
     <w:p>
       <w:pPr>
         <w:pStyle w:val="Heading1"/>
       </w:pPr>
       <w:r>
-        <w:br/>
-      </w:r>
-      <w:bookmarkStart w:id="7" w:name="_Toc214798595"/>
-      <w:r>
-        <w:t>Configuration Management (Include metrics)</w:t>
+        <w:t xml:space="preserve">Configuration Management (Include </w:t>
+      </w:r>
+      <w:r>
+        <w:t>Metrics</w:t>
+      </w:r>
+      <w:r>
+        <w:t>)</w:t>
       </w:r>
       <w:bookmarkEnd w:id="7"/>
     </w:p>
+    <w:p/>
+    <w:p/>
     <w:p/>
     <w:p>
       <w:pPr>
@@ -1106,10 +1124,34 @@
       </w:pPr>
       <w:bookmarkStart w:id="8" w:name="_Toc214798596"/>
       <w:r>
-        <w:lastRenderedPageBreak/>
         <w:t>Completion State (Definition of Done, Licensing)</w:t>
       </w:r>
       <w:bookmarkEnd w:id="8"/>
+    </w:p>
+    <w:p/>
+    <w:p>
+      <w:r>
+        <w:rPr>
+          <w:b/>
+          <w:bCs/>
+        </w:rPr>
+        <w:t>Licens</w:t>
+      </w:r>
+      <w:r>
+        <w:rPr>
+          <w:b/>
+          <w:bCs/>
+        </w:rPr>
+        <w:t>ing</w:t>
+      </w:r>
+      <w:r>
+        <w:t>:</w:t>
+      </w:r>
+    </w:p>
+    <w:p>
+      <w:r>
+        <w:t>Our software is licensed under the zlib license, a permissive and open source license.</w:t>
+      </w:r>
     </w:p>
     <w:p/>
     <w:p>
@@ -1135,6 +1177,11 @@
     <w:p>
       <w:r>
         <w:t>Roy Rodriguez</w:t>
+      </w:r>
+    </w:p>
+    <w:p>
+      <w:r>
+        <w:t>Ryan Rupakheti</w:t>
       </w:r>
     </w:p>
     <w:sectPr>
@@ -1669,6 +1716,7 @@
   <w:style w:type="character" w:default="1" w:styleId="DefaultParagraphFont">
     <w:name w:val="Default Paragraph Font"/>
     <w:uiPriority w:val="1"/>
+    <w:semiHidden/>
     <w:unhideWhenUsed/>
   </w:style>
   <w:style w:type="table" w:default="1" w:styleId="TableNormal">

</xml_diff>